<commit_message>
Finished Assignment 2 External Documentation
</commit_message>
<xml_diff>
--- a/External Documentation for Assignment2.docx
+++ b/External Documentation for Assignment2.docx
@@ -55,7 +55,7 @@
       <w:pPr>
         <w:pStyle w:val="Heading1"/>
       </w:pPr>
-      <w:bookmarkStart w:id="0" w:name="_Toc381808441"/>
+      <w:bookmarkStart w:id="0" w:name="_Toc381824580"/>
       <w:r>
         <w:t xml:space="preserve">External Documentation for </w:t>
       </w:r>
@@ -118,7 +118,7 @@
           <w:r>
             <w:fldChar w:fldCharType="separate"/>
           </w:r>
-          <w:hyperlink w:anchor="_Toc381808441" w:history="1">
+          <w:hyperlink w:anchor="_Toc381824580" w:history="1">
             <w:r>
               <w:rPr>
                 <w:rStyle w:val="Hyperlink"/>
@@ -145,7 +145,7 @@
                 <w:noProof/>
                 <w:webHidden/>
               </w:rPr>
-              <w:instrText xml:space="preserve"> PAGEREF _Toc381808441 \h </w:instrText>
+              <w:instrText xml:space="preserve"> PAGEREF _Toc381824580 \h </w:instrText>
             </w:r>
             <w:r>
               <w:rPr>
@@ -187,7 +187,7 @@
               <w:noProof/>
             </w:rPr>
           </w:pPr>
-          <w:hyperlink w:anchor="_Toc381808442" w:history="1">
+          <w:hyperlink w:anchor="_Toc381824581" w:history="1">
             <w:r>
               <w:rPr>
                 <w:rStyle w:val="Hyperlink"/>
@@ -214,7 +214,7 @@
                 <w:noProof/>
                 <w:webHidden/>
               </w:rPr>
-              <w:instrText xml:space="preserve"> PAGEREF _Toc381808442 \h </w:instrText>
+              <w:instrText xml:space="preserve"> PAGEREF _Toc381824581 \h </w:instrText>
             </w:r>
             <w:r>
               <w:rPr>
@@ -256,7 +256,7 @@
               <w:noProof/>
             </w:rPr>
           </w:pPr>
-          <w:hyperlink w:anchor="_Toc381808443" w:history="1">
+          <w:hyperlink w:anchor="_Toc381824582" w:history="1">
             <w:r>
               <w:rPr>
                 <w:rStyle w:val="Hyperlink"/>
@@ -283,7 +283,7 @@
                 <w:noProof/>
                 <w:webHidden/>
               </w:rPr>
-              <w:instrText xml:space="preserve"> PAGEREF _Toc381808443 \h </w:instrText>
+              <w:instrText xml:space="preserve"> PAGEREF _Toc381824582 \h </w:instrText>
             </w:r>
             <w:r>
               <w:rPr>
@@ -325,7 +325,7 @@
               <w:noProof/>
             </w:rPr>
           </w:pPr>
-          <w:hyperlink w:anchor="_Toc381808444" w:history="1">
+          <w:hyperlink w:anchor="_Toc381824583" w:history="1">
             <w:r>
               <w:rPr>
                 <w:rStyle w:val="Hyperlink"/>
@@ -352,7 +352,7 @@
                 <w:noProof/>
                 <w:webHidden/>
               </w:rPr>
-              <w:instrText xml:space="preserve"> PAGEREF _Toc381808444 \h </w:instrText>
+              <w:instrText xml:space="preserve"> PAGEREF _Toc381824583 \h </w:instrText>
             </w:r>
             <w:r>
               <w:rPr>
@@ -394,7 +394,7 @@
               <w:noProof/>
             </w:rPr>
           </w:pPr>
-          <w:hyperlink w:anchor="_Toc381808445" w:history="1">
+          <w:hyperlink w:anchor="_Toc381824584" w:history="1">
             <w:r>
               <w:rPr>
                 <w:rStyle w:val="Hyperlink"/>
@@ -421,7 +421,7 @@
                 <w:noProof/>
                 <w:webHidden/>
               </w:rPr>
-              <w:instrText xml:space="preserve"> PAGEREF _Toc381808445 \h </w:instrText>
+              <w:instrText xml:space="preserve"> PAGEREF _Toc381824584 \h </w:instrText>
             </w:r>
             <w:r>
               <w:rPr>
@@ -441,7 +441,7 @@
                 <w:noProof/>
                 <w:webHidden/>
               </w:rPr>
-              <w:t>3</w:t>
+              <w:t>4</w:t>
             </w:r>
             <w:r>
               <w:rPr>
@@ -463,7 +463,7 @@
               <w:noProof/>
             </w:rPr>
           </w:pPr>
-          <w:hyperlink w:anchor="_Toc381808446" w:history="1">
+          <w:hyperlink w:anchor="_Toc381824585" w:history="1">
             <w:r>
               <w:rPr>
                 <w:rStyle w:val="Hyperlink"/>
@@ -490,7 +490,7 @@
                 <w:noProof/>
                 <w:webHidden/>
               </w:rPr>
-              <w:instrText xml:space="preserve"> PAGEREF _Toc381808446 \h </w:instrText>
+              <w:instrText xml:space="preserve"> PAGEREF _Toc381824585 \h </w:instrText>
             </w:r>
             <w:r>
               <w:rPr>
@@ -510,7 +510,7 @@
                 <w:noProof/>
                 <w:webHidden/>
               </w:rPr>
-              <w:t>4</w:t>
+              <w:t>6</w:t>
             </w:r>
             <w:r>
               <w:rPr>
@@ -532,7 +532,7 @@
               <w:noProof/>
             </w:rPr>
           </w:pPr>
-          <w:hyperlink w:anchor="_Toc381808447" w:history="1">
+          <w:hyperlink w:anchor="_Toc381824586" w:history="1">
             <w:r>
               <w:rPr>
                 <w:rStyle w:val="Hyperlink"/>
@@ -559,7 +559,7 @@
                 <w:noProof/>
                 <w:webHidden/>
               </w:rPr>
-              <w:instrText xml:space="preserve"> PAGEREF _Toc381808447 \h </w:instrText>
+              <w:instrText xml:space="preserve"> PAGEREF _Toc381824586 \h </w:instrText>
             </w:r>
             <w:r>
               <w:rPr>
@@ -579,7 +579,7 @@
                 <w:noProof/>
                 <w:webHidden/>
               </w:rPr>
-              <w:t>4</w:t>
+              <w:t>6</w:t>
             </w:r>
             <w:r>
               <w:rPr>
@@ -601,7 +601,7 @@
               <w:noProof/>
             </w:rPr>
           </w:pPr>
-          <w:hyperlink w:anchor="_Toc381808448" w:history="1">
+          <w:hyperlink w:anchor="_Toc381824587" w:history="1">
             <w:r>
               <w:rPr>
                 <w:rStyle w:val="Hyperlink"/>
@@ -628,7 +628,7 @@
                 <w:noProof/>
                 <w:webHidden/>
               </w:rPr>
-              <w:instrText xml:space="preserve"> PAGEREF _Toc381808448 \h </w:instrText>
+              <w:instrText xml:space="preserve"> PAGEREF _Toc381824587 \h </w:instrText>
             </w:r>
             <w:r>
               <w:rPr>
@@ -648,7 +648,7 @@
                 <w:noProof/>
                 <w:webHidden/>
               </w:rPr>
-              <w:t>4</w:t>
+              <w:t>6</w:t>
             </w:r>
             <w:r>
               <w:rPr>
@@ -670,7 +670,7 @@
               <w:noProof/>
             </w:rPr>
           </w:pPr>
-          <w:hyperlink w:anchor="_Toc381808449" w:history="1">
+          <w:hyperlink w:anchor="_Toc381824588" w:history="1">
             <w:r>
               <w:rPr>
                 <w:rStyle w:val="Hyperlink"/>
@@ -697,7 +697,7 @@
                 <w:noProof/>
                 <w:webHidden/>
               </w:rPr>
-              <w:instrText xml:space="preserve"> PAGEREF _Toc381808449 \h </w:instrText>
+              <w:instrText xml:space="preserve"> PAGEREF _Toc381824588 \h </w:instrText>
             </w:r>
             <w:r>
               <w:rPr>
@@ -717,7 +717,7 @@
                 <w:noProof/>
                 <w:webHidden/>
               </w:rPr>
-              <w:t>5</w:t>
+              <w:t>7</w:t>
             </w:r>
             <w:r>
               <w:rPr>
@@ -739,7 +739,7 @@
               <w:noProof/>
             </w:rPr>
           </w:pPr>
-          <w:hyperlink w:anchor="_Toc381808450" w:history="1">
+          <w:hyperlink w:anchor="_Toc381824589" w:history="1">
             <w:r>
               <w:rPr>
                 <w:rStyle w:val="Hyperlink"/>
@@ -766,7 +766,7 @@
                 <w:noProof/>
                 <w:webHidden/>
               </w:rPr>
-              <w:instrText xml:space="preserve"> PAGEREF _Toc381808450 \h </w:instrText>
+              <w:instrText xml:space="preserve"> PAGEREF _Toc381824589 \h </w:instrText>
             </w:r>
             <w:r>
               <w:rPr>
@@ -786,7 +786,7 @@
                 <w:noProof/>
                 <w:webHidden/>
               </w:rPr>
-              <w:t>5</w:t>
+              <w:t>7</w:t>
             </w:r>
             <w:r>
               <w:rPr>
@@ -808,7 +808,7 @@
               <w:noProof/>
             </w:rPr>
           </w:pPr>
-          <w:hyperlink w:anchor="_Toc381808451" w:history="1">
+          <w:hyperlink w:anchor="_Toc381824590" w:history="1">
             <w:r>
               <w:rPr>
                 <w:rStyle w:val="Hyperlink"/>
@@ -835,7 +835,7 @@
                 <w:noProof/>
                 <w:webHidden/>
               </w:rPr>
-              <w:instrText xml:space="preserve"> PAGEREF _Toc381808451 \h </w:instrText>
+              <w:instrText xml:space="preserve"> PAGEREF _Toc381824590 \h </w:instrText>
             </w:r>
             <w:r>
               <w:rPr>
@@ -855,7 +855,7 @@
                 <w:noProof/>
                 <w:webHidden/>
               </w:rPr>
-              <w:t>5</w:t>
+              <w:t>7</w:t>
             </w:r>
             <w:r>
               <w:rPr>
@@ -877,7 +877,7 @@
               <w:noProof/>
             </w:rPr>
           </w:pPr>
-          <w:hyperlink w:anchor="_Toc381808452" w:history="1">
+          <w:hyperlink w:anchor="_Toc381824591" w:history="1">
             <w:r>
               <w:rPr>
                 <w:rStyle w:val="Hyperlink"/>
@@ -904,7 +904,7 @@
                 <w:noProof/>
                 <w:webHidden/>
               </w:rPr>
-              <w:instrText xml:space="preserve"> PAGEREF _Toc381808452 \h </w:instrText>
+              <w:instrText xml:space="preserve"> PAGEREF _Toc381824591 \h </w:instrText>
             </w:r>
             <w:r>
               <w:rPr>
@@ -924,7 +924,7 @@
                 <w:noProof/>
                 <w:webHidden/>
               </w:rPr>
-              <w:t>6</w:t>
+              <w:t>9</w:t>
             </w:r>
             <w:r>
               <w:rPr>
@@ -946,7 +946,7 @@
               <w:noProof/>
             </w:rPr>
           </w:pPr>
-          <w:hyperlink w:anchor="_Toc381808453" w:history="1">
+          <w:hyperlink w:anchor="_Toc381824592" w:history="1">
             <w:r>
               <w:rPr>
                 <w:rStyle w:val="Hyperlink"/>
@@ -973,7 +973,7 @@
                 <w:noProof/>
                 <w:webHidden/>
               </w:rPr>
-              <w:instrText xml:space="preserve"> PAGEREF _Toc381808453 \h </w:instrText>
+              <w:instrText xml:space="preserve"> PAGEREF _Toc381824592 \h </w:instrText>
             </w:r>
             <w:r>
               <w:rPr>
@@ -993,7 +993,7 @@
                 <w:noProof/>
                 <w:webHidden/>
               </w:rPr>
-              <w:t>6</w:t>
+              <w:t>9</w:t>
             </w:r>
             <w:r>
               <w:rPr>
@@ -1015,7 +1015,7 @@
               <w:noProof/>
             </w:rPr>
           </w:pPr>
-          <w:hyperlink w:anchor="_Toc381808454" w:history="1">
+          <w:hyperlink w:anchor="_Toc381824593" w:history="1">
             <w:r>
               <w:rPr>
                 <w:rStyle w:val="Hyperlink"/>
@@ -1042,7 +1042,7 @@
                 <w:noProof/>
                 <w:webHidden/>
               </w:rPr>
-              <w:instrText xml:space="preserve"> PAGEREF _Toc381808454 \h </w:instrText>
+              <w:instrText xml:space="preserve"> PAGEREF _Toc381824593 \h </w:instrText>
             </w:r>
             <w:r>
               <w:rPr>
@@ -1062,7 +1062,7 @@
                 <w:noProof/>
                 <w:webHidden/>
               </w:rPr>
-              <w:t>7</w:t>
+              <w:t>11</w:t>
             </w:r>
             <w:r>
               <w:rPr>
@@ -1083,6 +1083,8 @@
             <w:fldChar w:fldCharType="end"/>
           </w:r>
         </w:p>
+        <w:bookmarkStart w:id="1" w:name="_GoBack" w:displacedByCustomXml="next"/>
+        <w:bookmarkEnd w:id="1" w:displacedByCustomXml="next"/>
       </w:sdtContent>
     </w:sdt>
     <w:p/>
@@ -1090,15 +1092,24 @@
       <w:pPr>
         <w:pStyle w:val="Heading2"/>
       </w:pPr>
-      <w:bookmarkStart w:id="1" w:name="_Toc381808442"/>
+      <w:bookmarkStart w:id="2" w:name="_Toc381824581"/>
       <w:r>
         <w:t>Description</w:t>
       </w:r>
-      <w:bookmarkEnd w:id="1"/>
+      <w:bookmarkEnd w:id="2"/>
     </w:p>
     <w:p>
       <w:r>
-        <w:t>The point of this project was to create a portfolio website to show off some of our work and have a responsive website. I used foundation as a framework to make the website.</w:t>
+        <w:t xml:space="preserve">The point of this project was to create a portfolio website to show off some of our work </w:t>
+      </w:r>
+      <w:r>
+        <w:t xml:space="preserve">in a mobile friendly manner using </w:t>
+      </w:r>
+      <w:r>
+        <w:t>JQuery</w:t>
+      </w:r>
+      <w:r>
+        <w:t xml:space="preserve"> Mobile.</w:t>
       </w:r>
     </w:p>
     <w:p/>
@@ -1109,7 +1120,7 @@
       <w:r>
         <w:br w:type="page"/>
       </w:r>
-      <w:bookmarkStart w:id="2" w:name="_Toc381808443"/>
+      <w:bookmarkStart w:id="3" w:name="_Toc381824582"/>
       <w:proofErr w:type="spellStart"/>
       <w:r>
         <w:lastRenderedPageBreak/>
@@ -1119,7 +1130,7 @@
       <w:r>
         <w:t xml:space="preserve"> Bar Section</w:t>
       </w:r>
-      <w:bookmarkEnd w:id="2"/>
+      <w:bookmarkEnd w:id="3"/>
     </w:p>
     <w:p/>
     <w:p>
@@ -1190,11 +1201,84 @@
       </w:pPr>
     </w:p>
     <w:p>
+      <w:pPr>
+        <w:rPr>
+          <w:noProof/>
+        </w:rPr>
+      </w:pPr>
       <w:r>
         <w:rPr>
           <w:noProof/>
         </w:rPr>
         <w:t>This is the navigation bar. It has links for all the different pages in my site. #1 is how a nav button looks normally and #2 is how a nav button looks when you hover over it.</w:t>
+      </w:r>
+    </w:p>
+    <w:p>
+      <w:r>
+        <w:rPr>
+          <w:noProof/>
+        </w:rPr>
+        <w:drawing>
+          <wp:inline distT="0" distB="0" distL="0" distR="0">
+            <wp:extent cx="3600450" cy="1847850"/>
+            <wp:effectExtent l="0" t="0" r="0" b="0"/>
+            <wp:docPr id="2" name="Picture 2"/>
+            <wp:cNvGraphicFramePr>
+              <a:graphicFrameLocks xmlns:a="http://schemas.openxmlformats.org/drawingml/2006/main" noChangeAspect="1"/>
+            </wp:cNvGraphicFramePr>
+            <a:graphic xmlns:a="http://schemas.openxmlformats.org/drawingml/2006/main">
+              <a:graphicData uri="http://schemas.openxmlformats.org/drawingml/2006/picture">
+                <pic:pic xmlns:pic="http://schemas.openxmlformats.org/drawingml/2006/picture">
+                  <pic:nvPicPr>
+                    <pic:cNvPr id="0" name="Picture 1"/>
+                    <pic:cNvPicPr>
+                      <a:picLocks noChangeAspect="1" noChangeArrowheads="1"/>
+                    </pic:cNvPicPr>
+                  </pic:nvPicPr>
+                  <pic:blipFill>
+                    <a:blip r:embed="rId11">
+                      <a:extLst>
+                        <a:ext uri="{28A0092B-C50C-407E-A947-70E740481C1C}">
+                          <a14:useLocalDpi xmlns:a14="http://schemas.microsoft.com/office/drawing/2010/main" val="0"/>
+                        </a:ext>
+                      </a:extLst>
+                    </a:blip>
+                    <a:srcRect/>
+                    <a:stretch>
+                      <a:fillRect/>
+                    </a:stretch>
+                  </pic:blipFill>
+                  <pic:spPr bwMode="auto">
+                    <a:xfrm>
+                      <a:off x="0" y="0"/>
+                      <a:ext cx="3600450" cy="1847850"/>
+                    </a:xfrm>
+                    <a:prstGeom prst="rect">
+                      <a:avLst/>
+                    </a:prstGeom>
+                    <a:noFill/>
+                    <a:ln>
+                      <a:noFill/>
+                    </a:ln>
+                  </pic:spPr>
+                </pic:pic>
+              </a:graphicData>
+            </a:graphic>
+          </wp:inline>
+        </w:drawing>
+      </w:r>
+    </w:p>
+    <w:p>
+      <w:r>
+        <w:t xml:space="preserve">This is the mobile </w:t>
+      </w:r>
+      <w:proofErr w:type="spellStart"/>
+      <w:r>
+        <w:t>nav</w:t>
+      </w:r>
+      <w:proofErr w:type="spellEnd"/>
+      <w:r>
+        <w:t xml:space="preserve"> bar. The buttons are blue when they are selected.</w:t>
       </w:r>
     </w:p>
     <w:p/>
@@ -1202,7 +1286,7 @@
       <w:pPr>
         <w:pStyle w:val="Heading2"/>
       </w:pPr>
-      <w:bookmarkStart w:id="3" w:name="_Toc381808444"/>
+      <w:bookmarkStart w:id="4" w:name="_Toc381824583"/>
       <w:proofErr w:type="spellStart"/>
       <w:r>
         <w:t>Colours</w:t>
@@ -1211,7 +1295,7 @@
       <w:r>
         <w:t xml:space="preserve"> Section</w:t>
       </w:r>
-      <w:bookmarkEnd w:id="3"/>
+      <w:bookmarkEnd w:id="4"/>
     </w:p>
     <w:p/>
     <w:tbl>
@@ -1386,14 +1470,71 @@
       </w:tr>
     </w:tbl>
     <w:p>
-      <w:bookmarkStart w:id="4" w:name="_GoBack"/>
-      <w:bookmarkEnd w:id="4"/>
+      <w:r>
+        <w:rPr>
+          <w:noProof/>
+        </w:rPr>
+        <w:lastRenderedPageBreak/>
+        <w:drawing>
+          <wp:inline distT="0" distB="0" distL="0" distR="0">
+            <wp:extent cx="3600450" cy="5514975"/>
+            <wp:effectExtent l="0" t="0" r="0" b="9525"/>
+            <wp:docPr id="16" name="Picture 16"/>
+            <wp:cNvGraphicFramePr>
+              <a:graphicFrameLocks xmlns:a="http://schemas.openxmlformats.org/drawingml/2006/main" noChangeAspect="1"/>
+            </wp:cNvGraphicFramePr>
+            <a:graphic xmlns:a="http://schemas.openxmlformats.org/drawingml/2006/main">
+              <a:graphicData uri="http://schemas.openxmlformats.org/drawingml/2006/picture">
+                <pic:pic xmlns:pic="http://schemas.openxmlformats.org/drawingml/2006/picture">
+                  <pic:nvPicPr>
+                    <pic:cNvPr id="0" name="Picture 2"/>
+                    <pic:cNvPicPr>
+                      <a:picLocks noChangeAspect="1" noChangeArrowheads="1"/>
+                    </pic:cNvPicPr>
+                  </pic:nvPicPr>
+                  <pic:blipFill>
+                    <a:blip r:embed="rId12">
+                      <a:extLst>
+                        <a:ext uri="{28A0092B-C50C-407E-A947-70E740481C1C}">
+                          <a14:useLocalDpi xmlns:a14="http://schemas.microsoft.com/office/drawing/2010/main" val="0"/>
+                        </a:ext>
+                      </a:extLst>
+                    </a:blip>
+                    <a:srcRect/>
+                    <a:stretch>
+                      <a:fillRect/>
+                    </a:stretch>
+                  </pic:blipFill>
+                  <pic:spPr bwMode="auto">
+                    <a:xfrm>
+                      <a:off x="0" y="0"/>
+                      <a:ext cx="3600450" cy="5514975"/>
+                    </a:xfrm>
+                    <a:prstGeom prst="rect">
+                      <a:avLst/>
+                    </a:prstGeom>
+                    <a:noFill/>
+                    <a:ln>
+                      <a:noFill/>
+                    </a:ln>
+                  </pic:spPr>
+                </pic:pic>
+              </a:graphicData>
+            </a:graphic>
+          </wp:inline>
+        </w:drawing>
+      </w:r>
+    </w:p>
+    <w:p>
+      <w:r>
+        <w:t>Here is a snapshot of the theme for mobile</w:t>
+      </w:r>
     </w:p>
     <w:p>
       <w:pPr>
         <w:pStyle w:val="Heading2"/>
       </w:pPr>
-      <w:bookmarkStart w:id="5" w:name="_Toc381808445"/>
+      <w:bookmarkStart w:id="5" w:name="_Toc381824584"/>
       <w:r>
         <w:lastRenderedPageBreak/>
         <w:t>Typography Section</w:t>
@@ -1423,7 +1564,7 @@
                     </pic:cNvPicPr>
                   </pic:nvPicPr>
                   <pic:blipFill>
-                    <a:blip r:embed="rId11">
+                    <a:blip r:embed="rId13">
                       <a:extLst>
                         <a:ext uri="{28A0092B-C50C-407E-A947-70E740481C1C}">
                           <a14:useLocalDpi xmlns:a14="http://schemas.microsoft.com/office/drawing/2010/main" val="0"/>
@@ -1858,6 +1999,65 @@
     </w:tbl>
     <w:p/>
     <w:p>
+      <w:r>
+        <w:br w:type="page"/>
+      </w:r>
+      <w:r>
+        <w:rPr>
+          <w:noProof/>
+        </w:rPr>
+        <w:lastRenderedPageBreak/>
+        <w:drawing>
+          <wp:inline distT="0" distB="0" distL="0" distR="0">
+            <wp:extent cx="3600450" cy="5514975"/>
+            <wp:effectExtent l="0" t="0" r="0" b="9525"/>
+            <wp:docPr id="17" name="Picture 17"/>
+            <wp:cNvGraphicFramePr>
+              <a:graphicFrameLocks xmlns:a="http://schemas.openxmlformats.org/drawingml/2006/main" noChangeAspect="1"/>
+            </wp:cNvGraphicFramePr>
+            <a:graphic xmlns:a="http://schemas.openxmlformats.org/drawingml/2006/main">
+              <a:graphicData uri="http://schemas.openxmlformats.org/drawingml/2006/picture">
+                <pic:pic xmlns:pic="http://schemas.openxmlformats.org/drawingml/2006/picture">
+                  <pic:nvPicPr>
+                    <pic:cNvPr id="0" name="Picture 3"/>
+                    <pic:cNvPicPr>
+                      <a:picLocks noChangeAspect="1" noChangeArrowheads="1"/>
+                    </pic:cNvPicPr>
+                  </pic:nvPicPr>
+                  <pic:blipFill>
+                    <a:blip r:embed="rId12">
+                      <a:extLst>
+                        <a:ext uri="{28A0092B-C50C-407E-A947-70E740481C1C}">
+                          <a14:useLocalDpi xmlns:a14="http://schemas.microsoft.com/office/drawing/2010/main" val="0"/>
+                        </a:ext>
+                      </a:extLst>
+                    </a:blip>
+                    <a:srcRect/>
+                    <a:stretch>
+                      <a:fillRect/>
+                    </a:stretch>
+                  </pic:blipFill>
+                  <pic:spPr bwMode="auto">
+                    <a:xfrm>
+                      <a:off x="0" y="0"/>
+                      <a:ext cx="3600450" cy="5514975"/>
+                    </a:xfrm>
+                    <a:prstGeom prst="rect">
+                      <a:avLst/>
+                    </a:prstGeom>
+                    <a:noFill/>
+                    <a:ln>
+                      <a:noFill/>
+                    </a:ln>
+                  </pic:spPr>
+                </pic:pic>
+              </a:graphicData>
+            </a:graphic>
+          </wp:inline>
+        </w:drawing>
+      </w:r>
+    </w:p>
+    <w:p>
       <w:pPr>
         <w:rPr>
           <w:rFonts w:asciiTheme="majorHAnsi" w:eastAsiaTheme="majorEastAsia" w:hAnsiTheme="majorHAnsi" w:cstheme="majorBidi"/>
@@ -1869,14 +2069,14 @@
         </w:rPr>
       </w:pPr>
       <w:r>
-        <w:br w:type="page"/>
+        <w:t>Uses the same fonts and Sizes as the main site</w:t>
       </w:r>
     </w:p>
     <w:p>
       <w:pPr>
         <w:pStyle w:val="Heading2"/>
       </w:pPr>
-      <w:bookmarkStart w:id="6" w:name="_Toc381808446"/>
+      <w:bookmarkStart w:id="6" w:name="_Toc381824585"/>
       <w:r>
         <w:lastRenderedPageBreak/>
         <w:t>Wireframes Section</w:t>
@@ -1887,7 +2087,7 @@
       <w:pPr>
         <w:pStyle w:val="Heading3"/>
       </w:pPr>
-      <w:bookmarkStart w:id="7" w:name="_Toc381808447"/>
+      <w:bookmarkStart w:id="7" w:name="_Toc381824586"/>
       <w:r>
         <w:t>Home Page</w:t>
       </w:r>
@@ -1916,7 +2116,7 @@
                     </pic:cNvPicPr>
                   </pic:nvPicPr>
                   <pic:blipFill>
-                    <a:blip r:embed="rId12">
+                    <a:blip r:embed="rId14">
                       <a:extLst>
                         <a:ext uri="{28A0092B-C50C-407E-A947-70E740481C1C}">
                           <a14:useLocalDpi xmlns:a14="http://schemas.microsoft.com/office/drawing/2010/main" val="0"/>
@@ -1952,7 +2152,7 @@
       <w:pPr>
         <w:pStyle w:val="Heading3"/>
       </w:pPr>
-      <w:bookmarkStart w:id="8" w:name="_Toc381808448"/>
+      <w:bookmarkStart w:id="8" w:name="_Toc381824587"/>
       <w:r>
         <w:t>About Me</w:t>
       </w:r>
@@ -1981,7 +2181,7 @@
                     </pic:cNvPicPr>
                   </pic:nvPicPr>
                   <pic:blipFill>
-                    <a:blip r:embed="rId13">
+                    <a:blip r:embed="rId15">
                       <a:extLst>
                         <a:ext uri="{28A0092B-C50C-407E-A947-70E740481C1C}">
                           <a14:useLocalDpi xmlns:a14="http://schemas.microsoft.com/office/drawing/2010/main" val="0"/>
@@ -2030,7 +2230,7 @@
       <w:pPr>
         <w:pStyle w:val="Heading3"/>
       </w:pPr>
-      <w:bookmarkStart w:id="9" w:name="_Toc381808449"/>
+      <w:bookmarkStart w:id="9" w:name="_Toc381824588"/>
       <w:r>
         <w:lastRenderedPageBreak/>
         <w:t>Pro</w:t>
@@ -2058,136 +2258,6 @@
                 <pic:pic xmlns:pic="http://schemas.openxmlformats.org/drawingml/2006/picture">
                   <pic:nvPicPr>
                     <pic:cNvPr id="0" name="Picture 11"/>
-                    <pic:cNvPicPr>
-                      <a:picLocks noChangeAspect="1" noChangeArrowheads="1"/>
-                    </pic:cNvPicPr>
-                  </pic:nvPicPr>
-                  <pic:blipFill>
-                    <a:blip r:embed="rId14">
-                      <a:extLst>
-                        <a:ext uri="{28A0092B-C50C-407E-A947-70E740481C1C}">
-                          <a14:useLocalDpi xmlns:a14="http://schemas.microsoft.com/office/drawing/2010/main" val="0"/>
-                        </a:ext>
-                      </a:extLst>
-                    </a:blip>
-                    <a:srcRect/>
-                    <a:stretch>
-                      <a:fillRect/>
-                    </a:stretch>
-                  </pic:blipFill>
-                  <pic:spPr bwMode="auto">
-                    <a:xfrm>
-                      <a:off x="0" y="0"/>
-                      <a:ext cx="2887041" cy="2400300"/>
-                    </a:xfrm>
-                    <a:prstGeom prst="rect">
-                      <a:avLst/>
-                    </a:prstGeom>
-                    <a:noFill/>
-                    <a:ln>
-                      <a:noFill/>
-                    </a:ln>
-                  </pic:spPr>
-                </pic:pic>
-              </a:graphicData>
-            </a:graphic>
-          </wp:inline>
-        </w:drawing>
-      </w:r>
-    </w:p>
-    <w:p>
-      <w:pPr>
-        <w:pStyle w:val="Heading3"/>
-      </w:pPr>
-      <w:bookmarkStart w:id="10" w:name="_Toc381808450"/>
-      <w:r>
-        <w:t>Services</w:t>
-      </w:r>
-      <w:bookmarkEnd w:id="10"/>
-    </w:p>
-    <w:p>
-      <w:r>
-        <w:rPr>
-          <w:noProof/>
-        </w:rPr>
-        <w:drawing>
-          <wp:inline distT="0" distB="0" distL="0" distR="0">
-            <wp:extent cx="2343150" cy="1948106"/>
-            <wp:effectExtent l="0" t="0" r="0" b="0"/>
-            <wp:docPr id="15" name="Picture 15"/>
-            <wp:cNvGraphicFramePr>
-              <a:graphicFrameLocks xmlns:a="http://schemas.openxmlformats.org/drawingml/2006/main" noChangeAspect="1"/>
-            </wp:cNvGraphicFramePr>
-            <a:graphic xmlns:a="http://schemas.openxmlformats.org/drawingml/2006/main">
-              <a:graphicData uri="http://schemas.openxmlformats.org/drawingml/2006/picture">
-                <pic:pic xmlns:pic="http://schemas.openxmlformats.org/drawingml/2006/picture">
-                  <pic:nvPicPr>
-                    <pic:cNvPr id="0" name="Picture 12"/>
-                    <pic:cNvPicPr>
-                      <a:picLocks noChangeAspect="1" noChangeArrowheads="1"/>
-                    </pic:cNvPicPr>
-                  </pic:nvPicPr>
-                  <pic:blipFill>
-                    <a:blip r:embed="rId15" cstate="print">
-                      <a:extLst>
-                        <a:ext uri="{28A0092B-C50C-407E-A947-70E740481C1C}">
-                          <a14:useLocalDpi xmlns:a14="http://schemas.microsoft.com/office/drawing/2010/main" val="0"/>
-                        </a:ext>
-                      </a:extLst>
-                    </a:blip>
-                    <a:srcRect/>
-                    <a:stretch>
-                      <a:fillRect/>
-                    </a:stretch>
-                  </pic:blipFill>
-                  <pic:spPr bwMode="auto">
-                    <a:xfrm>
-                      <a:off x="0" y="0"/>
-                      <a:ext cx="2343150" cy="1948106"/>
-                    </a:xfrm>
-                    <a:prstGeom prst="rect">
-                      <a:avLst/>
-                    </a:prstGeom>
-                    <a:noFill/>
-                    <a:ln>
-                      <a:noFill/>
-                    </a:ln>
-                  </pic:spPr>
-                </pic:pic>
-              </a:graphicData>
-            </a:graphic>
-          </wp:inline>
-        </w:drawing>
-      </w:r>
-    </w:p>
-    <w:p>
-      <w:pPr>
-        <w:pStyle w:val="Heading3"/>
-      </w:pPr>
-      <w:bookmarkStart w:id="11" w:name="_Toc381808451"/>
-      <w:r>
-        <w:t>Contact Me</w:t>
-      </w:r>
-      <w:bookmarkEnd w:id="11"/>
-    </w:p>
-    <w:p>
-      <w:r>
-        <w:rPr>
-          <w:noProof/>
-        </w:rPr>
-        <w:drawing>
-          <wp:inline distT="0" distB="0" distL="0" distR="0" wp14:anchorId="56C13C5C" wp14:editId="4E358763">
-            <wp:extent cx="2887041" cy="2400300"/>
-            <wp:effectExtent l="0" t="0" r="8890" b="0"/>
-            <wp:docPr id="13" name="Picture 13"/>
-            <wp:cNvGraphicFramePr>
-              <a:graphicFrameLocks xmlns:a="http://schemas.openxmlformats.org/drawingml/2006/main" noChangeAspect="1"/>
-            </wp:cNvGraphicFramePr>
-            <a:graphic xmlns:a="http://schemas.openxmlformats.org/drawingml/2006/main">
-              <a:graphicData uri="http://schemas.openxmlformats.org/drawingml/2006/picture">
-                <pic:pic xmlns:pic="http://schemas.openxmlformats.org/drawingml/2006/picture">
-                  <pic:nvPicPr>
-                    <pic:cNvPr id="0" name="Picture 10"/>
                     <pic:cNvPicPr>
                       <a:picLocks noChangeAspect="1" noChangeArrowheads="1"/>
                     </pic:cNvPicPr>
@@ -2224,10 +2294,202 @@
           </wp:inline>
         </w:drawing>
       </w:r>
+    </w:p>
+    <w:p>
+      <w:pPr>
+        <w:pStyle w:val="Heading3"/>
+      </w:pPr>
+      <w:bookmarkStart w:id="10" w:name="_Toc381824589"/>
+      <w:r>
+        <w:t>Services</w:t>
+      </w:r>
+      <w:bookmarkEnd w:id="10"/>
+    </w:p>
+    <w:p>
+      <w:r>
+        <w:rPr>
+          <w:noProof/>
+        </w:rPr>
+        <w:drawing>
+          <wp:inline distT="0" distB="0" distL="0" distR="0">
+            <wp:extent cx="2343150" cy="1948106"/>
+            <wp:effectExtent l="0" t="0" r="0" b="0"/>
+            <wp:docPr id="15" name="Picture 15"/>
+            <wp:cNvGraphicFramePr>
+              <a:graphicFrameLocks xmlns:a="http://schemas.openxmlformats.org/drawingml/2006/main" noChangeAspect="1"/>
+            </wp:cNvGraphicFramePr>
+            <a:graphic xmlns:a="http://schemas.openxmlformats.org/drawingml/2006/main">
+              <a:graphicData uri="http://schemas.openxmlformats.org/drawingml/2006/picture">
+                <pic:pic xmlns:pic="http://schemas.openxmlformats.org/drawingml/2006/picture">
+                  <pic:nvPicPr>
+                    <pic:cNvPr id="0" name="Picture 12"/>
+                    <pic:cNvPicPr>
+                      <a:picLocks noChangeAspect="1" noChangeArrowheads="1"/>
+                    </pic:cNvPicPr>
+                  </pic:nvPicPr>
+                  <pic:blipFill>
+                    <a:blip r:embed="rId17" cstate="print">
+                      <a:extLst>
+                        <a:ext uri="{28A0092B-C50C-407E-A947-70E740481C1C}">
+                          <a14:useLocalDpi xmlns:a14="http://schemas.microsoft.com/office/drawing/2010/main" val="0"/>
+                        </a:ext>
+                      </a:extLst>
+                    </a:blip>
+                    <a:srcRect/>
+                    <a:stretch>
+                      <a:fillRect/>
+                    </a:stretch>
+                  </pic:blipFill>
+                  <pic:spPr bwMode="auto">
+                    <a:xfrm>
+                      <a:off x="0" y="0"/>
+                      <a:ext cx="2343150" cy="1948106"/>
+                    </a:xfrm>
+                    <a:prstGeom prst="rect">
+                      <a:avLst/>
+                    </a:prstGeom>
+                    <a:noFill/>
+                    <a:ln>
+                      <a:noFill/>
+                    </a:ln>
+                  </pic:spPr>
+                </pic:pic>
+              </a:graphicData>
+            </a:graphic>
+          </wp:inline>
+        </w:drawing>
+      </w:r>
+    </w:p>
+    <w:p>
+      <w:pPr>
+        <w:pStyle w:val="Heading3"/>
+      </w:pPr>
+      <w:bookmarkStart w:id="11" w:name="_Toc381824590"/>
+      <w:r>
+        <w:t>Contact Me</w:t>
+      </w:r>
+      <w:bookmarkEnd w:id="11"/>
+    </w:p>
+    <w:p>
+      <w:r>
+        <w:rPr>
+          <w:noProof/>
+        </w:rPr>
+        <w:drawing>
+          <wp:inline distT="0" distB="0" distL="0" distR="0" wp14:anchorId="56C13C5C" wp14:editId="4E358763">
+            <wp:extent cx="2887041" cy="2400300"/>
+            <wp:effectExtent l="0" t="0" r="8890" b="0"/>
+            <wp:docPr id="13" name="Picture 13"/>
+            <wp:cNvGraphicFramePr>
+              <a:graphicFrameLocks xmlns:a="http://schemas.openxmlformats.org/drawingml/2006/main" noChangeAspect="1"/>
+            </wp:cNvGraphicFramePr>
+            <a:graphic xmlns:a="http://schemas.openxmlformats.org/drawingml/2006/main">
+              <a:graphicData uri="http://schemas.openxmlformats.org/drawingml/2006/picture">
+                <pic:pic xmlns:pic="http://schemas.openxmlformats.org/drawingml/2006/picture">
+                  <pic:nvPicPr>
+                    <pic:cNvPr id="0" name="Picture 10"/>
+                    <pic:cNvPicPr>
+                      <a:picLocks noChangeAspect="1" noChangeArrowheads="1"/>
+                    </pic:cNvPicPr>
+                  </pic:nvPicPr>
+                  <pic:blipFill>
+                    <a:blip r:embed="rId18">
+                      <a:extLst>
+                        <a:ext uri="{28A0092B-C50C-407E-A947-70E740481C1C}">
+                          <a14:useLocalDpi xmlns:a14="http://schemas.microsoft.com/office/drawing/2010/main" val="0"/>
+                        </a:ext>
+                      </a:extLst>
+                    </a:blip>
+                    <a:srcRect/>
+                    <a:stretch>
+                      <a:fillRect/>
+                    </a:stretch>
+                  </pic:blipFill>
+                  <pic:spPr bwMode="auto">
+                    <a:xfrm>
+                      <a:off x="0" y="0"/>
+                      <a:ext cx="2887041" cy="2400300"/>
+                    </a:xfrm>
+                    <a:prstGeom prst="rect">
+                      <a:avLst/>
+                    </a:prstGeom>
+                    <a:noFill/>
+                    <a:ln>
+                      <a:noFill/>
+                    </a:ln>
+                  </pic:spPr>
+                </pic:pic>
+              </a:graphicData>
+            </a:graphic>
+          </wp:inline>
+        </w:drawing>
+      </w:r>
+    </w:p>
+    <w:p>
       <w:r>
         <w:br/>
       </w:r>
     </w:p>
+    <w:p>
+      <w:r>
+        <w:br w:type="page"/>
+      </w:r>
+      <w:r>
+        <w:rPr>
+          <w:noProof/>
+        </w:rPr>
+        <w:lastRenderedPageBreak/>
+        <w:drawing>
+          <wp:inline distT="0" distB="0" distL="0" distR="0">
+            <wp:extent cx="3600450" cy="5514975"/>
+            <wp:effectExtent l="0" t="0" r="0" b="9525"/>
+            <wp:docPr id="19" name="Picture 19"/>
+            <wp:cNvGraphicFramePr>
+              <a:graphicFrameLocks xmlns:a="http://schemas.openxmlformats.org/drawingml/2006/main" noChangeAspect="1"/>
+            </wp:cNvGraphicFramePr>
+            <a:graphic xmlns:a="http://schemas.openxmlformats.org/drawingml/2006/main">
+              <a:graphicData uri="http://schemas.openxmlformats.org/drawingml/2006/picture">
+                <pic:pic xmlns:pic="http://schemas.openxmlformats.org/drawingml/2006/picture">
+                  <pic:nvPicPr>
+                    <pic:cNvPr id="0" name="Picture 5"/>
+                    <pic:cNvPicPr>
+                      <a:picLocks noChangeAspect="1" noChangeArrowheads="1"/>
+                    </pic:cNvPicPr>
+                  </pic:nvPicPr>
+                  <pic:blipFill>
+                    <a:blip r:embed="rId19">
+                      <a:extLst>
+                        <a:ext uri="{28A0092B-C50C-407E-A947-70E740481C1C}">
+                          <a14:useLocalDpi xmlns:a14="http://schemas.microsoft.com/office/drawing/2010/main" val="0"/>
+                        </a:ext>
+                      </a:extLst>
+                    </a:blip>
+                    <a:srcRect/>
+                    <a:stretch>
+                      <a:fillRect/>
+                    </a:stretch>
+                  </pic:blipFill>
+                  <pic:spPr bwMode="auto">
+                    <a:xfrm>
+                      <a:off x="0" y="0"/>
+                      <a:ext cx="3600450" cy="5514975"/>
+                    </a:xfrm>
+                    <a:prstGeom prst="rect">
+                      <a:avLst/>
+                    </a:prstGeom>
+                    <a:noFill/>
+                    <a:ln>
+                      <a:noFill/>
+                    </a:ln>
+                  </pic:spPr>
+                </pic:pic>
+              </a:graphicData>
+            </a:graphic>
+          </wp:inline>
+        </w:drawing>
+      </w:r>
+    </w:p>
+    <w:p/>
     <w:p>
       <w:pPr>
         <w:rPr>
@@ -2240,14 +2502,14 @@
         </w:rPr>
       </w:pPr>
       <w:r>
-        <w:br w:type="page"/>
+        <w:t>Mobile Wireframe</w:t>
       </w:r>
     </w:p>
     <w:p>
       <w:pPr>
         <w:pStyle w:val="Heading2"/>
       </w:pPr>
-      <w:bookmarkStart w:id="12" w:name="_Toc381808452"/>
+      <w:bookmarkStart w:id="12" w:name="_Toc381824591"/>
       <w:r>
         <w:lastRenderedPageBreak/>
         <w:t>Branding Section</w:t>
@@ -2258,7 +2520,7 @@
       <w:pPr>
         <w:pStyle w:val="Heading3"/>
       </w:pPr>
-      <w:bookmarkStart w:id="13" w:name="_Toc381808453"/>
+      <w:bookmarkStart w:id="13" w:name="_Toc381824592"/>
       <w:r>
         <w:t>Screenshots</w:t>
       </w:r>
@@ -2287,7 +2549,7 @@
                     </pic:cNvPicPr>
                   </pic:nvPicPr>
                   <pic:blipFill>
-                    <a:blip r:embed="rId17" cstate="print">
+                    <a:blip r:embed="rId20" cstate="print">
                       <a:extLst>
                         <a:ext uri="{28A0092B-C50C-407E-A947-70E740481C1C}">
                           <a14:useLocalDpi xmlns:a14="http://schemas.microsoft.com/office/drawing/2010/main" val="0"/>
@@ -2343,7 +2605,7 @@
                     </pic:cNvPicPr>
                   </pic:nvPicPr>
                   <pic:blipFill>
-                    <a:blip r:embed="rId18" cstate="print">
+                    <a:blip r:embed="rId21" cstate="print">
                       <a:extLst>
                         <a:ext uri="{28A0092B-C50C-407E-A947-70E740481C1C}">
                           <a14:useLocalDpi xmlns:a14="http://schemas.microsoft.com/office/drawing/2010/main" val="0"/>
@@ -2396,7 +2658,7 @@
                     </pic:cNvPicPr>
                   </pic:nvPicPr>
                   <pic:blipFill>
-                    <a:blip r:embed="rId19" cstate="print">
+                    <a:blip r:embed="rId22" cstate="print">
                       <a:extLst>
                         <a:ext uri="{28A0092B-C50C-407E-A947-70E740481C1C}">
                           <a14:useLocalDpi xmlns:a14="http://schemas.microsoft.com/office/drawing/2010/main" val="0"/>
@@ -2452,7 +2714,7 @@
                     </pic:cNvPicPr>
                   </pic:nvPicPr>
                   <pic:blipFill>
-                    <a:blip r:embed="rId20" cstate="print">
+                    <a:blip r:embed="rId23" cstate="print">
                       <a:extLst>
                         <a:ext uri="{28A0092B-C50C-407E-A947-70E740481C1C}">
                           <a14:useLocalDpi xmlns:a14="http://schemas.microsoft.com/office/drawing/2010/main" val="0"/>
@@ -2505,7 +2767,7 @@
                     </pic:cNvPicPr>
                   </pic:nvPicPr>
                   <pic:blipFill>
-                    <a:blip r:embed="rId21">
+                    <a:blip r:embed="rId24">
                       <a:extLst>
                         <a:ext uri="{28A0092B-C50C-407E-A947-70E740481C1C}">
                           <a14:useLocalDpi xmlns:a14="http://schemas.microsoft.com/office/drawing/2010/main" val="0"/>
@@ -2538,10 +2800,66 @@
       </w:r>
     </w:p>
     <w:p>
+      <w:r>
+        <w:rPr>
+          <w:noProof/>
+        </w:rPr>
+        <w:lastRenderedPageBreak/>
+        <w:drawing>
+          <wp:inline distT="0" distB="0" distL="0" distR="0">
+            <wp:extent cx="3600450" cy="5514975"/>
+            <wp:effectExtent l="0" t="0" r="0" b="9525"/>
+            <wp:docPr id="18" name="Picture 18"/>
+            <wp:cNvGraphicFramePr>
+              <a:graphicFrameLocks xmlns:a="http://schemas.openxmlformats.org/drawingml/2006/main" noChangeAspect="1"/>
+            </wp:cNvGraphicFramePr>
+            <a:graphic xmlns:a="http://schemas.openxmlformats.org/drawingml/2006/main">
+              <a:graphicData uri="http://schemas.openxmlformats.org/drawingml/2006/picture">
+                <pic:pic xmlns:pic="http://schemas.openxmlformats.org/drawingml/2006/picture">
+                  <pic:nvPicPr>
+                    <pic:cNvPr id="0" name="Picture 4"/>
+                    <pic:cNvPicPr>
+                      <a:picLocks noChangeAspect="1" noChangeArrowheads="1"/>
+                    </pic:cNvPicPr>
+                  </pic:nvPicPr>
+                  <pic:blipFill>
+                    <a:blip r:embed="rId12">
+                      <a:extLst>
+                        <a:ext uri="{28A0092B-C50C-407E-A947-70E740481C1C}">
+                          <a14:useLocalDpi xmlns:a14="http://schemas.microsoft.com/office/drawing/2010/main" val="0"/>
+                        </a:ext>
+                      </a:extLst>
+                    </a:blip>
+                    <a:srcRect/>
+                    <a:stretch>
+                      <a:fillRect/>
+                    </a:stretch>
+                  </pic:blipFill>
+                  <pic:spPr bwMode="auto">
+                    <a:xfrm>
+                      <a:off x="0" y="0"/>
+                      <a:ext cx="3600450" cy="5514975"/>
+                    </a:xfrm>
+                    <a:prstGeom prst="rect">
+                      <a:avLst/>
+                    </a:prstGeom>
+                    <a:noFill/>
+                    <a:ln>
+                      <a:noFill/>
+                    </a:ln>
+                  </pic:spPr>
+                </pic:pic>
+              </a:graphicData>
+            </a:graphic>
+          </wp:inline>
+        </w:drawing>
+      </w:r>
+    </w:p>
+    <w:p>
       <w:pPr>
         <w:pStyle w:val="Heading3"/>
       </w:pPr>
-      <w:bookmarkStart w:id="14" w:name="_Toc381808454"/>
+      <w:bookmarkStart w:id="14" w:name="_Toc381824593"/>
       <w:r>
         <w:lastRenderedPageBreak/>
         <w:t>Logo</w:t>
@@ -2571,7 +2889,7 @@
                     </pic:cNvPicPr>
                   </pic:nvPicPr>
                   <pic:blipFill>
-                    <a:blip r:embed="rId22">
+                    <a:blip r:embed="rId25">
                       <a:extLst>
                         <a:ext uri="{28A0092B-C50C-407E-A947-70E740481C1C}">
                           <a14:useLocalDpi xmlns:a14="http://schemas.microsoft.com/office/drawing/2010/main" val="0"/>
@@ -2738,7 +3056,7 @@
     </w:tbl>
     <w:p/>
     <w:sectPr>
-      <w:footerReference w:type="default" r:id="rId23"/>
+      <w:footerReference w:type="default" r:id="rId26"/>
       <w:pgSz w:w="12240" w:h="15840"/>
       <w:pgMar w:top="1440" w:right="1440" w:bottom="1440" w:left="1440" w:header="720" w:footer="720" w:gutter="0"/>
       <w:cols w:space="720"/>
@@ -4153,7 +4471,7 @@
 </file>
 
 <file path=customXml/itemProps1.xml><?xml version="1.0" encoding="utf-8"?>
-<ds:datastoreItem xmlns:ds="http://schemas.openxmlformats.org/officeDocument/2006/customXml" ds:itemID="{672A659D-6B92-4224-A155-07B09686D31C}">
+<ds:datastoreItem xmlns:ds="http://schemas.openxmlformats.org/officeDocument/2006/customXml" ds:itemID="{68ACA35A-B603-4390-AF02-AAF9D282C5BD}">
   <ds:schemaRefs>
     <ds:schemaRef ds:uri="http://schemas.openxmlformats.org/officeDocument/2006/bibliography"/>
   </ds:schemaRefs>

</xml_diff>